<commit_message>
Refactored the ui code.
</commit_message>
<xml_diff>
--- a/doc/Documentation.docx
+++ b/doc/Documentation.docx
@@ -669,85 +669,156 @@
         <w:rPr>
           <w:lang w:val="de-AT"/>
         </w:rPr>
-        <w:t>die geforderten statistischen Auswertungen durchfü</w:t>
-      </w:r>
+        <w:t>die geforderten statistischen Auswertungen durchführen können,</w:t>
+      </w:r>
+    </w:p>
+    <w:p>
+      <w:pPr>
+        <w:numPr>
+          <w:ilvl w:val="1"/>
+          <w:numId w:val="3"/>
+        </w:numPr>
+        <w:spacing w:line="240" w:lineRule="auto"/>
+        <w:rPr>
+          <w:lang w:val="de-AT"/>
+        </w:rPr>
+      </w:pPr>
+      <w:r>
+        <w:rPr>
+          <w:lang w:val="de-AT"/>
+        </w:rPr>
+        <w:t>den Burn-Down-Chart in tabellarischer Form ausgeben können und</w:t>
+      </w:r>
+    </w:p>
+    <w:p>
+      <w:pPr>
+        <w:numPr>
+          <w:ilvl w:val="1"/>
+          <w:numId w:val="3"/>
+        </w:numPr>
+        <w:spacing w:line="240" w:lineRule="auto"/>
+        <w:rPr>
+          <w:lang w:val="de-AT"/>
+        </w:rPr>
+      </w:pPr>
+      <w:r>
+        <w:rPr>
+          <w:lang w:val="de-AT"/>
+        </w:rPr>
+        <w:t>die bisher angefallenen Personalkosten für ein Projekt ermitteln können (rechnen Sie mit 220 Arbeitstagen pro Jahr).</w:t>
+      </w:r>
+    </w:p>
+    <w:p>
+      <w:pPr>
+        <w:numPr>
+          <w:ilvl w:val="1"/>
+          <w:numId w:val="3"/>
+        </w:numPr>
+        <w:spacing w:line="240" w:lineRule="auto"/>
+        <w:rPr>
+          <w:lang w:val="de-AT"/>
+        </w:rPr>
+      </w:pPr>
+      <w:r>
+        <w:rPr>
+          <w:lang w:val="de-AT"/>
+        </w:rPr>
+        <w:lastRenderedPageBreak/>
+        <w:t>Die Konsolenanwendung soll auf eine Datenbank zugreifen, die mit ausreichend Daten befüllt ist.</w:t>
+      </w:r>
+    </w:p>
+    <w:p>
+      <w:pPr>
+        <w:spacing w:line="240" w:lineRule="auto"/>
+        <w:rPr>
+          <w:lang w:val="de-AT"/>
+        </w:rPr>
+      </w:pPr>
+      <w:r>
+        <w:rPr>
+          <w:lang w:val="de-AT"/>
+        </w:rPr>
+        <w:t>Sie dürfen für diese Aufgabenstellung keine Funktionen des Spring Frameworks verwenden.</w:t>
+      </w:r>
+    </w:p>
+    <w:p>
+      <w:pPr>
+        <w:pBdr>
+          <w:bottom w:val="single" w:sz="6" w:space="1" w:color="auto"/>
+        </w:pBdr>
+        <w:spacing w:line="240" w:lineRule="auto"/>
+        <w:rPr>
+          <w:lang w:val="de-AT"/>
+        </w:rPr>
+      </w:pPr>
+    </w:p>
+    <w:p>
+      <w:pPr>
+        <w:spacing w:line="240" w:lineRule="auto"/>
+        <w:rPr>
+          <w:lang w:val="de-AT"/>
+        </w:rPr>
+      </w:pPr>
+    </w:p>
+    <w:p>
+      <w:pPr>
+        <w:spacing w:line="240" w:lineRule="auto"/>
+        <w:rPr>
+          <w:lang w:val="de-AT"/>
+        </w:rPr>
+      </w:pPr>
+      <w:r>
+        <w:rPr>
+          <w:lang w:val="de-AT"/>
+        </w:rPr>
+        <w:t>Für die Instanziierung der DAOs wird die DaoFactory verwendet. Die DaoFactory beinhaltet eine generische Lösung für die Objekterstellung. Die DaoFactory besitzt auch Hilfsmethoden für die Transaktionsverwaltung (commit und rollback).</w:t>
+      </w:r>
+    </w:p>
+    <w:p>
+      <w:pPr>
+        <w:spacing w:line="240" w:lineRule="auto"/>
+        <w:rPr>
+          <w:lang w:val="de-AT"/>
+        </w:rPr>
+      </w:pPr>
+      <w:r>
+        <w:rPr>
+          <w:lang w:val="de-AT"/>
+        </w:rPr>
+        <w:t>Diese Methoden werden von den Service Klassen der Business-Logic verwendet.</w:t>
+      </w:r>
+    </w:p>
+    <w:p>
+      <w:pPr>
+        <w:spacing w:line="240" w:lineRule="auto"/>
+        <w:rPr>
+          <w:lang w:val="de-AT"/>
+        </w:rPr>
+      </w:pPr>
+      <w:r>
+        <w:rPr>
+          <w:lang w:val="de-AT"/>
+        </w:rPr>
+        <w:t xml:space="preserve">Die Service-Klassen dienen größtenteils als Delegationen der vorhandenen DAO-Klassen, können jedoch Prüfungen und weitere Methoden, wie statistische Berechnungsmethoden bereitstellen. </w:t>
+      </w:r>
+    </w:p>
+    <w:p>
+      <w:pPr>
+        <w:spacing w:line="240" w:lineRule="auto"/>
+        <w:rPr>
+          <w:lang w:val="de-AT"/>
+        </w:rPr>
+      </w:pPr>
       <w:bookmarkStart w:id="0" w:name="_GoBack"/>
       <w:bookmarkEnd w:id="0"/>
-      <w:r>
-        <w:rPr>
-          <w:lang w:val="de-AT"/>
-        </w:rPr>
-        <w:t>hren können,</w:t>
-      </w:r>
-    </w:p>
-    <w:p>
-      <w:pPr>
-        <w:numPr>
-          <w:ilvl w:val="1"/>
-          <w:numId w:val="3"/>
-        </w:numPr>
-        <w:spacing w:line="240" w:lineRule="auto"/>
-        <w:rPr>
-          <w:lang w:val="de-AT"/>
-        </w:rPr>
-      </w:pPr>
-      <w:r>
-        <w:rPr>
-          <w:lang w:val="de-AT"/>
-        </w:rPr>
-        <w:t>den Burn-Down-Chart in tabellarischer Form ausgeben können und</w:t>
-      </w:r>
-    </w:p>
-    <w:p>
-      <w:pPr>
-        <w:numPr>
-          <w:ilvl w:val="1"/>
-          <w:numId w:val="3"/>
-        </w:numPr>
-        <w:spacing w:line="240" w:lineRule="auto"/>
-        <w:rPr>
-          <w:lang w:val="de-AT"/>
-        </w:rPr>
-      </w:pPr>
-      <w:r>
-        <w:rPr>
-          <w:lang w:val="de-AT"/>
-        </w:rPr>
-        <w:t>die bisher angefallenen Personalkosten für ein Projekt ermitteln können (rechnen Sie mit 220 Arbeitstagen pro Jahr).</w:t>
-      </w:r>
-    </w:p>
-    <w:p>
-      <w:pPr>
-        <w:numPr>
-          <w:ilvl w:val="1"/>
-          <w:numId w:val="3"/>
-        </w:numPr>
-        <w:spacing w:line="240" w:lineRule="auto"/>
-        <w:rPr>
-          <w:lang w:val="de-AT"/>
-        </w:rPr>
-      </w:pPr>
-      <w:r>
-        <w:rPr>
-          <w:lang w:val="de-AT"/>
-        </w:rPr>
-        <w:lastRenderedPageBreak/>
-        <w:t>Die Konsolenanwendung soll auf eine Datenbank zugreifen, die mit ausreichend Daten befüllt ist.</w:t>
-      </w:r>
-    </w:p>
-    <w:p>
-      <w:pPr>
-        <w:spacing w:line="240" w:lineRule="auto"/>
-        <w:rPr>
-          <w:lang w:val="de-AT"/>
-        </w:rPr>
-      </w:pPr>
-      <w:r>
-        <w:rPr>
-          <w:lang w:val="de-AT"/>
-        </w:rPr>
-        <w:t>Sie dürfen für diese Aufgabenstellung keine Funktionen des Spring Frameworks verwenden.</w:t>
-      </w:r>
+    </w:p>
+    <w:p>
+      <w:pPr>
+        <w:spacing w:line="240" w:lineRule="auto"/>
+        <w:rPr>
+          <w:lang w:val="de-AT"/>
+        </w:rPr>
+      </w:pPr>
     </w:p>
     <w:sectPr>
       <w:pgSz w:w="12240" w:h="15840"/>
@@ -1343,6 +1414,7 @@
     <w:lsdException w:name="HTML Sample" w:semiHidden="1" w:unhideWhenUsed="1"/>
     <w:lsdException w:name="HTML Typewriter" w:semiHidden="1" w:unhideWhenUsed="1"/>
     <w:lsdException w:name="HTML Variable" w:semiHidden="1" w:unhideWhenUsed="1"/>
+    <w:lsdException w:name="Normal Table" w:semiHidden="1" w:unhideWhenUsed="1"/>
     <w:lsdException w:name="annotation subject" w:semiHidden="1" w:unhideWhenUsed="1"/>
     <w:lsdException w:name="No List" w:semiHidden="1" w:unhideWhenUsed="1"/>
     <w:lsdException w:name="Outline List 1" w:semiHidden="1" w:unhideWhenUsed="1"/>
@@ -1389,8 +1461,10 @@
     <w:lsdException w:name="Table Subtle 2" w:semiHidden="1" w:unhideWhenUsed="1"/>
     <w:lsdException w:name="Table Web 1" w:semiHidden="1" w:unhideWhenUsed="1"/>
     <w:lsdException w:name="Table Web 2" w:semiHidden="1" w:unhideWhenUsed="1"/>
+    <w:lsdException w:name="Table Web 3" w:semiHidden="1" w:unhideWhenUsed="1"/>
     <w:lsdException w:name="Balloon Text" w:semiHidden="1" w:unhideWhenUsed="1"/>
     <w:lsdException w:name="Table Grid" w:uiPriority="39"/>
+    <w:lsdException w:name="Table Theme" w:semiHidden="1" w:unhideWhenUsed="1"/>
     <w:lsdException w:name="Placeholder Text" w:semiHidden="1"/>
     <w:lsdException w:name="No Spacing" w:uiPriority="1" w:qFormat="1"/>
     <w:lsdException w:name="Light Shading" w:uiPriority="60"/>
@@ -1615,6 +1689,7 @@
   <w:style w:type="character" w:default="1" w:styleId="Absatz-Standardschriftart">
     <w:name w:val="Default Paragraph Font"/>
     <w:uiPriority w:val="1"/>
+    <w:semiHidden/>
     <w:unhideWhenUsed/>
   </w:style>
   <w:style w:type="table" w:default="1" w:styleId="NormaleTabelle">

</xml_diff>